<commit_message>
Added some data to polling fixtures
</commit_message>
<xml_diff>
--- a/doc/final-report/tech-writings.docx
+++ b/doc/final-report/tech-writings.docx
@@ -17,10 +17,7 @@
         <w:jc w:val="both"/>
       </w:pPr>
       <w:r>
-        <w:t>When designing any application, the first step is usually to define the way that data will be stored. This is most easily done on paper, using rough entity-relationship diagrams to map out the way that different database objects (entities) will interact. I</w:t>
-      </w:r>
-      <w:r>
-        <w:t xml:space="preserve">n Django, the database layout is known as the </w:t>
+        <w:t xml:space="preserve">When designing any application, the first step is usually to define the way that data will be stored. This is most easily done on paper, using rough entity-relationship diagrams to map out the way that different database objects (entities) will interact. In Django, the database layout is known as the </w:t>
       </w:r>
       <w:r>
         <w:rPr>
@@ -45,10 +42,7 @@
         <w:jc w:val="both"/>
       </w:pPr>
       <w:r>
-        <w:t>Our group spent some time discussing the best way to design the database, with most of the effort spent deciding on the polling structure. The way that polls and votes are to be stored is the most comp</w:t>
-      </w:r>
-      <w:r>
-        <w:t>licated part of the application, as we decided that historical data would need to be kept for post-processing and analysis once the conference/debate is finished.</w:t>
+        <w:t>Our group spent some time discussing the best way to design the database, with most of the effort spent deciding on the polling structure. The way that polls and votes are to be stored is the most complicated part of the application, as we decided that historical data would need to be kept for post-processing and analysis once the conference/debate is finished.</w:t>
       </w:r>
     </w:p>
     <w:p>
@@ -63,10 +57,7 @@
         <w:jc w:val="both"/>
       </w:pPr>
       <w:r>
-        <w:t>After some revisions (which are included in the appendix in photographic form), the final en</w:t>
-      </w:r>
-      <w:r>
-        <w:t>tity-relationship diagram was decided on as follows:</w:t>
+        <w:t>After some revisions (which are included in the appendix in photographic form), the final entity-relationship diagram was decided on as follows:</w:t>
       </w:r>
     </w:p>
     <w:p>
@@ -84,7 +75,7 @@
     <w:p>
       <w:pPr>
         <w:pStyle w:val="Default"/>
-        <w:jc w:val="both"/>
+        <w:jc w:val="center"/>
       </w:pPr>
       <w:r>
         <w:rPr>
@@ -93,9 +84,9 @@
         </w:rPr>
         <w:drawing>
           <wp:inline distT="0" distB="0" distL="0" distR="0">
-            <wp:extent cx="4966335" cy="3075940"/>
-            <wp:effectExtent l="0" t="0" r="0" b="0"/>
-            <wp:docPr id="1" name="Picture" descr="A description..."/>
+            <wp:extent cx="4627360" cy="2860158"/>
+            <wp:effectExtent l="19050" t="0" r="1790" b="0"/>
+            <wp:docPr id="2" name="Picture 1" descr="H:\G52GRP\democonf\trunk\doc\final-report\g52grp-erd.png"/>
             <wp:cNvGraphicFramePr>
               <a:graphicFrameLocks xmlns:a="http://schemas.openxmlformats.org/drawingml/2006/main" noChangeAspect="1"/>
             </wp:cNvGraphicFramePr>
@@ -103,7 +94,7 @@
               <a:graphicData uri="http://schemas.openxmlformats.org/drawingml/2006/picture">
                 <pic:pic xmlns:pic="http://schemas.openxmlformats.org/drawingml/2006/picture">
                   <pic:nvPicPr>
-                    <pic:cNvPr id="0" name="Picture" descr="A description..."/>
+                    <pic:cNvPr id="0" name="Picture 1" descr="H:\G52GRP\democonf\trunk\doc\final-report\g52grp-erd.png"/>
                     <pic:cNvPicPr>
                       <a:picLocks noChangeAspect="1" noChangeArrowheads="1"/>
                     </pic:cNvPicPr>
@@ -118,7 +109,7 @@
                   <pic:spPr bwMode="auto">
                     <a:xfrm>
                       <a:off x="0" y="0"/>
-                      <a:ext cx="4966335" cy="3075940"/>
+                      <a:ext cx="4627280" cy="2860109"/>
                     </a:xfrm>
                     <a:prstGeom prst="rect">
                       <a:avLst/>
@@ -154,14 +145,59 @@
           <w:b w:val="0"/>
           <w:bCs w:val="0"/>
         </w:rPr>
-        <w:t>R</w:t>
-      </w:r>
+        <w:t>Room</w:t>
+      </w:r>
+    </w:p>
+    <w:p>
+      <w:pPr>
+        <w:pStyle w:val="Default"/>
+        <w:jc w:val="both"/>
+      </w:pPr>
+      <w:r>
+        <w:t xml:space="preserve">Central to the application is the </w:t>
+      </w:r>
+      <w:r>
+        <w:rPr>
+          <w:b/>
+          <w:bCs/>
+        </w:rPr>
+        <w:t>Room</w:t>
+      </w:r>
+      <w:r>
+        <w:t xml:space="preserve"> entity. This represents a conference room/debate. The </w:t>
+      </w:r>
+      <w:r>
+        <w:rPr>
+          <w:b/>
+          <w:bCs/>
+        </w:rPr>
+        <w:t>Room</w:t>
+      </w:r>
+      <w:r>
+        <w:t xml:space="preserve"> entity has an owner, which is represented internally in Django using the </w:t>
+      </w:r>
+      <w:r>
+        <w:rPr>
+          <w:b/>
+          <w:bCs/>
+        </w:rPr>
+        <w:t>User</w:t>
+      </w:r>
+      <w:r>
+        <w:t xml:space="preserve"> model.</w:t>
+      </w:r>
+    </w:p>
+    <w:p>
+      <w:pPr>
+        <w:pStyle w:val="Heading3"/>
+        <w:jc w:val="both"/>
+      </w:pPr>
       <w:r>
         <w:rPr>
           <w:b w:val="0"/>
           <w:bCs w:val="0"/>
         </w:rPr>
-        <w:t>oom</w:t>
+        <w:t>Question</w:t>
       </w:r>
     </w:p>
     <w:p>
@@ -170,37 +206,59 @@
         <w:jc w:val="both"/>
       </w:pPr>
       <w:r>
-        <w:t xml:space="preserve">Central to the application is the </w:t>
+        <w:t xml:space="preserve">The room also has one (and only one) </w:t>
       </w:r>
       <w:r>
         <w:rPr>
           <w:b/>
           <w:bCs/>
         </w:rPr>
-        <w:t>Room</w:t>
-      </w:r>
-      <w:r>
-        <w:t xml:space="preserve"> entity. This represents a conference room/debate. The </w:t>
+        <w:t>Question</w:t>
+      </w:r>
+      <w:r>
+        <w:t xml:space="preserve"> object. This represents the topic that the room is based around, and stores the question that members vote upon every time a period ends.</w:t>
+      </w:r>
+    </w:p>
+    <w:p>
+      <w:pPr>
+        <w:pStyle w:val="Heading3"/>
+        <w:jc w:val="both"/>
+      </w:pPr>
+      <w:r>
+        <w:rPr>
+          <w:b w:val="0"/>
+          <w:bCs w:val="0"/>
+        </w:rPr>
+        <w:t>Poll</w:t>
+      </w:r>
+    </w:p>
+    <w:p>
+      <w:pPr>
+        <w:pStyle w:val="Default"/>
+        <w:jc w:val="both"/>
+      </w:pPr>
+      <w:r>
+        <w:t xml:space="preserve">The question then references many </w:t>
       </w:r>
       <w:r>
         <w:rPr>
           <w:b/>
           <w:bCs/>
         </w:rPr>
-        <w:t>Room</w:t>
-      </w:r>
-      <w:r>
-        <w:t xml:space="preserve"> entity has an owner, which is represented internally in Django using the </w:t>
+        <w:t>Poll</w:t>
+      </w:r>
+      <w:r>
+        <w:t xml:space="preserve"> objects. These are the “instantiations” of the question for a particular period. This allows each </w:t>
       </w:r>
       <w:r>
         <w:rPr>
           <w:b/>
           <w:bCs/>
         </w:rPr>
-        <w:t>User</w:t>
-      </w:r>
-      <w:r>
-        <w:t xml:space="preserve"> model.</w:t>
+        <w:t>Poll</w:t>
+      </w:r>
+      <w:r>
+        <w:t xml:space="preserve"> to store the votes associated with it, whilst not being deleted once the period has ended.</w:t>
       </w:r>
     </w:p>
     <w:p>
@@ -213,14 +271,40 @@
           <w:b w:val="0"/>
           <w:bCs w:val="0"/>
         </w:rPr>
-        <w:t>Questio</w:t>
-      </w:r>
+        <w:t>Choice</w:t>
+      </w:r>
+    </w:p>
+    <w:p>
+      <w:pPr>
+        <w:pStyle w:val="Default"/>
+        <w:jc w:val="both"/>
+      </w:pPr>
+      <w:r>
+        <w:t xml:space="preserve">The question object also references many </w:t>
+      </w:r>
+      <w:r>
+        <w:rPr>
+          <w:b/>
+          <w:bCs/>
+        </w:rPr>
+        <w:t>Choice</w:t>
+      </w:r>
+      <w:r>
+        <w:t xml:space="preserve"> objects. These represent the choices that are available for participants to vote on.</w:t>
+      </w:r>
+    </w:p>
+    <w:p>
+      <w:pPr>
+        <w:pStyle w:val="Heading3"/>
+        <w:jc w:val="both"/>
+      </w:pPr>
       <w:r>
         <w:rPr>
           <w:b w:val="0"/>
           <w:bCs w:val="0"/>
         </w:rPr>
-        <w:t>n</w:t>
+        <w:lastRenderedPageBreak/>
+        <w:t>Vote</w:t>
       </w:r>
     </w:p>
     <w:p>
@@ -229,22 +313,48 @@
         <w:jc w:val="both"/>
       </w:pPr>
       <w:r>
-        <w:t xml:space="preserve">The room also has one (and only one) </w:t>
+        <w:t xml:space="preserve">Once a participant casts a vote, a new </w:t>
       </w:r>
       <w:r>
         <w:rPr>
           <w:b/>
           <w:bCs/>
         </w:rPr>
-        <w:t>Question</w:t>
-      </w:r>
-      <w:r>
-        <w:t xml:space="preserve"> object. This represents the topic that the room is based around, and stores the question that members vote upon every time a period ends.</w:t>
-      </w:r>
-    </w:p>
-    <w:p>
-      <w:pPr>
-        <w:pStyle w:val="Heading3"/>
+        <w:t>Vote</w:t>
+      </w:r>
+      <w:r>
+        <w:t xml:space="preserve"> object is created. This object references both the </w:t>
+      </w:r>
+      <w:r>
+        <w:rPr>
+          <w:b/>
+          <w:bCs/>
+        </w:rPr>
+        <w:t>Choice</w:t>
+      </w:r>
+      <w:r>
+        <w:t xml:space="preserve"> and the </w:t>
+      </w:r>
+      <w:r>
+        <w:rPr>
+          <w:b/>
+          <w:bCs/>
+        </w:rPr>
+        <w:t>Poll</w:t>
+      </w:r>
+      <w:r>
+        <w:t xml:space="preserve"> that was taking place at that particular moment. It also references the user that cast the vote.</w:t>
+      </w:r>
+    </w:p>
+    <w:p>
+      <w:pPr>
+        <w:pStyle w:val="Default"/>
+        <w:jc w:val="both"/>
+      </w:pPr>
+    </w:p>
+    <w:p>
+      <w:pPr>
+        <w:pStyle w:val="Heading2"/>
         <w:jc w:val="both"/>
       </w:pPr>
       <w:r>
@@ -252,44 +362,87 @@
           <w:b w:val="0"/>
           <w:bCs w:val="0"/>
         </w:rPr>
-        <w:t>Poll</w:t>
-      </w:r>
-    </w:p>
-    <w:p>
-      <w:pPr>
-        <w:pStyle w:val="Default"/>
-        <w:jc w:val="both"/>
-      </w:pPr>
-      <w:r>
-        <w:t xml:space="preserve">The question then references many </w:t>
+        <w:t>Justification</w:t>
+      </w:r>
+    </w:p>
+    <w:p>
+      <w:pPr>
+        <w:pStyle w:val="Textbody"/>
+        <w:jc w:val="both"/>
+      </w:pPr>
+      <w:r>
+        <w:t>The above implementation was chosen over a number of alternatives. These alternatives include using an “archive” version of the poll, choice and vote objects in order to keep historical data.</w:t>
+      </w:r>
+    </w:p>
+    <w:p>
+      <w:pPr>
+        <w:pStyle w:val="Textbody"/>
+        <w:jc w:val="both"/>
+      </w:pPr>
+      <w:r>
+        <w:t xml:space="preserve">The given ERD was decided upon as being the neatest (and simplest) way of solving the problem, and hinges on the fact that a </w:t>
       </w:r>
       <w:r>
         <w:rPr>
           <w:b/>
           <w:bCs/>
         </w:rPr>
-        <w:t>Poll</w:t>
-      </w:r>
-      <w:r>
-        <w:t xml:space="preserve"> objects. These are the “in</w:t>
-      </w:r>
-      <w:r>
-        <w:t xml:space="preserve">stantiations” of the question for a particular period. This allows each </w:t>
-      </w:r>
-      <w:r>
-        <w:rPr>
-          <w:b/>
-          <w:bCs/>
-        </w:rPr>
-        <w:t>Poll</w:t>
-      </w:r>
-      <w:r>
-        <w:t xml:space="preserve"> to store the votes associated with it, whilst not being deleted once the period has ended.</w:t>
-      </w:r>
-    </w:p>
-    <w:p>
-      <w:pPr>
-        <w:pStyle w:val="Heading3"/>
+        <w:t>Vote</w:t>
+      </w:r>
+      <w:r>
+        <w:t xml:space="preserve"> objects stores a reference to both the choice </w:t>
+      </w:r>
+      <w:r>
+        <w:rPr>
+          <w:i/>
+          <w:iCs/>
+        </w:rPr>
+        <w:t>and</w:t>
+      </w:r>
+      <w:r>
+        <w:t xml:space="preserve"> the poll upon which it was cast.</w:t>
+      </w:r>
+    </w:p>
+    <w:p>
+      <w:pPr>
+        <w:pStyle w:val="Heading1"/>
+      </w:pPr>
+      <w:r>
+        <w:t xml:space="preserve">API </w:t>
+      </w:r>
+      <w:r>
+        <w:t>Design</w:t>
+      </w:r>
+    </w:p>
+    <w:p>
+      <w:pPr>
+        <w:pStyle w:val="Textbody"/>
+        <w:jc w:val="both"/>
+      </w:pPr>
+      <w:r>
+        <w:t xml:space="preserve">The messaging aspect of the application, in particular, relies heavily on </w:t>
+      </w:r>
+      <w:proofErr w:type="spellStart"/>
+      <w:r>
+        <w:t>Javascript</w:t>
+      </w:r>
+      <w:proofErr w:type="spellEnd"/>
+      <w:r>
+        <w:t>. Without this, messages would not be delivered to the user until the browser page is refreshed. This was deemed early on to be wholly unacceptable.</w:t>
+      </w:r>
+    </w:p>
+    <w:p>
+      <w:pPr>
+        <w:pStyle w:val="Textbody"/>
+        <w:jc w:val="both"/>
+      </w:pPr>
+      <w:r>
+        <w:t>Therefore, an easily-consumable API was required, to allow simple acquisition of data, and to also allow data to be posted asynchronously (in the case of sending a message or casting a vote, for example).</w:t>
+      </w:r>
+    </w:p>
+    <w:p>
+      <w:pPr>
+        <w:pStyle w:val="Heading2"/>
         <w:jc w:val="both"/>
       </w:pPr>
       <w:r>
@@ -297,34 +450,54 @@
           <w:b w:val="0"/>
           <w:bCs w:val="0"/>
         </w:rPr>
-        <w:t>Choice</w:t>
-      </w:r>
-    </w:p>
-    <w:p>
-      <w:pPr>
-        <w:pStyle w:val="Default"/>
-        <w:jc w:val="both"/>
-      </w:pPr>
-      <w:r>
-        <w:t xml:space="preserve">The question object also references many </w:t>
-      </w:r>
-      <w:r>
-        <w:rPr>
-          <w:b/>
-          <w:bCs/>
-        </w:rPr>
-        <w:t>Choice</w:t>
-      </w:r>
-      <w:r>
-        <w:t xml:space="preserve"> objects. These represent the choi</w:t>
-      </w:r>
-      <w:r>
-        <w:t>ces that are available for participants to vote on.</w:t>
-      </w:r>
-    </w:p>
-    <w:p>
-      <w:pPr>
-        <w:pStyle w:val="Heading3"/>
+        <w:t>JSON</w:t>
+      </w:r>
+    </w:p>
+    <w:p>
+      <w:pPr>
+        <w:pStyle w:val="Textbody"/>
+        <w:jc w:val="both"/>
+      </w:pPr>
+      <w:r>
+        <w:t>The group decided to use JSON (</w:t>
+      </w:r>
+      <w:proofErr w:type="spellStart"/>
+      <w:r>
+        <w:t>Javascript</w:t>
+      </w:r>
+      <w:proofErr w:type="spellEnd"/>
+      <w:r>
+        <w:t xml:space="preserve"> Object Notation) to serialise the data when communicating between client and server. This is because it is such a simple, human-readable protocol. Also, it is extremely easy to serialise and de-serialise data using built-in Python and </w:t>
+      </w:r>
+      <w:proofErr w:type="spellStart"/>
+      <w:r>
+        <w:t>Javascript</w:t>
+      </w:r>
+      <w:proofErr w:type="spellEnd"/>
+      <w:r>
+        <w:t xml:space="preserve"> libraries.</w:t>
+      </w:r>
+    </w:p>
+    <w:p>
+      <w:pPr>
+        <w:pStyle w:val="Textbody"/>
+        <w:jc w:val="both"/>
+      </w:pPr>
+      <w:r>
+        <w:t xml:space="preserve">The alternatives to representing the data in JSON, would be to use a format such as XML, which carries </w:t>
+      </w:r>
+      <w:proofErr w:type="gramStart"/>
+      <w:r>
+        <w:t>it's</w:t>
+      </w:r>
+      <w:proofErr w:type="gramEnd"/>
+      <w:r>
+        <w:t xml:space="preserve"> own advantages and disadvantages. For example, XML is less human-readable (and thus it is harder to debug an error in the application), though it is possible to give the data meaning, which is not an option with JSON – the application designer simply has to know which fields represent what. Fortunately, that is an advantage that we have with this project, so JSON offers a much easier format to work with.</w:t>
+      </w:r>
+    </w:p>
+    <w:p>
+      <w:pPr>
+        <w:pStyle w:val="Heading2"/>
         <w:jc w:val="both"/>
       </w:pPr>
       <w:r>
@@ -332,69 +505,7 @@
           <w:b w:val="0"/>
           <w:bCs w:val="0"/>
         </w:rPr>
-        <w:lastRenderedPageBreak/>
-        <w:t>Vote</w:t>
-      </w:r>
-    </w:p>
-    <w:p>
-      <w:pPr>
-        <w:pStyle w:val="Default"/>
-        <w:jc w:val="both"/>
-      </w:pPr>
-      <w:r>
-        <w:t xml:space="preserve">Once a participant casts a vote, a new </w:t>
-      </w:r>
-      <w:r>
-        <w:rPr>
-          <w:b/>
-          <w:bCs/>
-        </w:rPr>
-        <w:t>Vote</w:t>
-      </w:r>
-      <w:r>
-        <w:t xml:space="preserve"> object is created. This object references both the </w:t>
-      </w:r>
-      <w:r>
-        <w:rPr>
-          <w:b/>
-          <w:bCs/>
-        </w:rPr>
-        <w:t>Choice</w:t>
-      </w:r>
-      <w:r>
-        <w:t xml:space="preserve"> and the </w:t>
-      </w:r>
-      <w:r>
-        <w:rPr>
-          <w:b/>
-          <w:bCs/>
-        </w:rPr>
-        <w:t>Poll</w:t>
-      </w:r>
-      <w:r>
-        <w:t xml:space="preserve"> that was taking place at that particular moment. It also references the user that ca</w:t>
-      </w:r>
-      <w:r>
-        <w:t>st the vote.</w:t>
-      </w:r>
-    </w:p>
-    <w:p>
-      <w:pPr>
-        <w:pStyle w:val="Default"/>
-        <w:jc w:val="both"/>
-      </w:pPr>
-    </w:p>
-    <w:p>
-      <w:pPr>
-        <w:pStyle w:val="Heading2"/>
-        <w:jc w:val="both"/>
-      </w:pPr>
-      <w:r>
-        <w:rPr>
-          <w:b w:val="0"/>
-          <w:bCs w:val="0"/>
-        </w:rPr>
-        <w:t>Justification</w:t>
+        <w:t>API Methods</w:t>
       </w:r>
     </w:p>
     <w:p>
@@ -403,168 +514,7 @@
         <w:jc w:val="both"/>
       </w:pPr>
       <w:r>
-        <w:t>The above implementation was chosen over a number of alternatives. These alternatives include using an “archive” version of the poll, choice and vote objects in order to keep historical data.</w:t>
-      </w:r>
-    </w:p>
-    <w:p>
-      <w:pPr>
-        <w:pStyle w:val="Textbody"/>
-        <w:jc w:val="both"/>
-      </w:pPr>
-      <w:r>
-        <w:t xml:space="preserve">The given ERD was decided upon as being the neatest (and simplest) way of solving the problem, and hinges on the fact that a </w:t>
-      </w:r>
-      <w:r>
-        <w:rPr>
-          <w:b/>
-          <w:bCs/>
-        </w:rPr>
-        <w:t>Vote</w:t>
-      </w:r>
-      <w:r>
-        <w:t xml:space="preserve"> objects stores a reference to both the choice </w:t>
-      </w:r>
-      <w:r>
-        <w:rPr>
-          <w:i/>
-          <w:iCs/>
-        </w:rPr>
-        <w:t>and</w:t>
-      </w:r>
-      <w:r>
-        <w:t xml:space="preserve"> the poll upon which it was cast.</w:t>
-      </w:r>
-    </w:p>
-    <w:p>
-      <w:pPr>
-        <w:pStyle w:val="Heading1"/>
-      </w:pPr>
-      <w:r>
-        <w:t xml:space="preserve">API </w:t>
-      </w:r>
-      <w:r>
-        <w:t>Design</w:t>
-      </w:r>
-    </w:p>
-    <w:p>
-      <w:pPr>
-        <w:pStyle w:val="Textbody"/>
-        <w:jc w:val="both"/>
-      </w:pPr>
-      <w:r>
-        <w:t>The messaging aspect of the appl</w:t>
-      </w:r>
-      <w:r>
-        <w:t xml:space="preserve">ication, in particular, relies heavily on </w:t>
-      </w:r>
-      <w:proofErr w:type="spellStart"/>
-      <w:r>
-        <w:t>Javascript</w:t>
-      </w:r>
-      <w:proofErr w:type="spellEnd"/>
-      <w:r>
-        <w:t>. Without this, messages would not be delivered to the user until the browser page is refreshed. This was deemed early on to be wholly unacceptable.</w:t>
-      </w:r>
-    </w:p>
-    <w:p>
-      <w:pPr>
-        <w:pStyle w:val="Textbody"/>
-        <w:jc w:val="both"/>
-      </w:pPr>
-      <w:r>
-        <w:t>Therefore, an easily-consumable API was required, to al</w:t>
-      </w:r>
-      <w:r>
-        <w:t>low simple acquisition of data, and to also allow data to be posted asynchronously (in the case of sending a message or casting a vote, for example).</w:t>
-      </w:r>
-    </w:p>
-    <w:p>
-      <w:pPr>
-        <w:pStyle w:val="Heading2"/>
-        <w:jc w:val="both"/>
-      </w:pPr>
-      <w:r>
-        <w:rPr>
-          <w:b w:val="0"/>
-          <w:bCs w:val="0"/>
-        </w:rPr>
-        <w:t>JSON</w:t>
-      </w:r>
-    </w:p>
-    <w:p>
-      <w:pPr>
-        <w:pStyle w:val="Textbody"/>
-        <w:jc w:val="both"/>
-      </w:pPr>
-      <w:r>
-        <w:t>The group decided to use JSON (</w:t>
-      </w:r>
-      <w:proofErr w:type="spellStart"/>
-      <w:r>
-        <w:t>Javascript</w:t>
-      </w:r>
-      <w:proofErr w:type="spellEnd"/>
-      <w:r>
-        <w:t xml:space="preserve"> Object Notation) to serialise the data when communicating b</w:t>
-      </w:r>
-      <w:r>
-        <w:t xml:space="preserve">etween client and server. This is because it is such a simple, human-readable protocol. Also, it is extremely easy to serialise and de-serialise data using built-in Python and </w:t>
-      </w:r>
-      <w:proofErr w:type="spellStart"/>
-      <w:r>
-        <w:t>Javascript</w:t>
-      </w:r>
-      <w:proofErr w:type="spellEnd"/>
-      <w:r>
-        <w:t xml:space="preserve"> libraries.</w:t>
-      </w:r>
-    </w:p>
-    <w:p>
-      <w:pPr>
-        <w:pStyle w:val="Textbody"/>
-        <w:jc w:val="both"/>
-      </w:pPr>
-      <w:r>
-        <w:t>The alternatives to representing the data in JSON, would b</w:t>
-      </w:r>
-      <w:r>
-        <w:t xml:space="preserve">e to use a format such as XML, which carries </w:t>
-      </w:r>
-      <w:proofErr w:type="gramStart"/>
-      <w:r>
-        <w:t>it's</w:t>
-      </w:r>
-      <w:proofErr w:type="gramEnd"/>
-      <w:r>
-        <w:t xml:space="preserve"> own advantages and disadvantages. For example, XML is less human-readable (and thus it is harder to debug an error in the application), though it is possible to give the data meaning, which is not an option</w:t>
-      </w:r>
-      <w:r>
-        <w:t xml:space="preserve"> with JSON – the application designer simply has to know which fields represent what. Fortunately, that is an advantage that we have with this project, so JSON offers a much easier format to work with.</w:t>
-      </w:r>
-    </w:p>
-    <w:p>
-      <w:pPr>
-        <w:pStyle w:val="Heading2"/>
-        <w:jc w:val="both"/>
-      </w:pPr>
-      <w:r>
-        <w:rPr>
-          <w:b w:val="0"/>
-          <w:bCs w:val="0"/>
-        </w:rPr>
-        <w:t>API Methods</w:t>
-      </w:r>
-    </w:p>
-    <w:p>
-      <w:pPr>
-        <w:pStyle w:val="Textbody"/>
-        <w:jc w:val="both"/>
-      </w:pPr>
-      <w:r>
-        <w:t>To achieve full functionality on the front</w:t>
-      </w:r>
-      <w:r>
-        <w:t xml:space="preserve">-end of the system using </w:t>
+        <w:t xml:space="preserve">To achieve full functionality on the front-end of the system using </w:t>
       </w:r>
       <w:proofErr w:type="spellStart"/>
       <w:r>
@@ -648,10 +598,7 @@
         <w:jc w:val="both"/>
       </w:pPr>
       <w:r>
-        <w:t>messages (all or only</w:t>
-      </w:r>
-      <w:r>
-        <w:t xml:space="preserve"> unread)</w:t>
+        <w:t>messages (all or only unread)</w:t>
       </w:r>
     </w:p>
     <w:p>
@@ -767,10 +714,7 @@
       </w:pPr>
       <w:proofErr w:type="gramStart"/>
       <w:r>
-        <w:t>Resets a giv</w:t>
-      </w:r>
-      <w:r>
-        <w:t>en room/debate, deleting all current poll data and resetting the countdown to the original value (length of the period).</w:t>
+        <w:t>Resets a given room/debate, deleting all current poll data and resetting the countdown to the original value (length of the period).</w:t>
       </w:r>
       <w:proofErr w:type="gramEnd"/>
     </w:p>
@@ -909,10 +853,7 @@
         <w:pStyle w:val="Textbody"/>
       </w:pPr>
       <w:r>
-        <w:t>In order to imp</w:t>
-      </w:r>
-      <w:r>
-        <w:t xml:space="preserve">lement the complex front-end user interactions, such as asynchronous message receipt and vote casting, </w:t>
+        <w:t xml:space="preserve">In order to implement the complex front-end user interactions, such as asynchronous message receipt and vote casting, </w:t>
       </w:r>
       <w:r>
         <w:t xml:space="preserve">a lot of </w:t>
@@ -2722,7 +2663,7 @@
 </file>
 
 <file path=customXml/itemProps1.xml><?xml version="1.0" encoding="utf-8"?>
-<ds:datastoreItem xmlns:ds="http://schemas.openxmlformats.org/officeDocument/2006/customXml" ds:itemID="{5CDFC24E-33D3-469C-8B8C-6EA3094E138A}">
+<ds:datastoreItem xmlns:ds="http://schemas.openxmlformats.org/officeDocument/2006/customXml" ds:itemID="{546E0DC4-AA2C-477F-B363-43EF7329AF88}">
   <ds:schemaRefs>
     <ds:schemaRef ds:uri="http://schemas.openxmlformats.org/officeDocument/2006/bibliography"/>
   </ds:schemaRefs>

</xml_diff>

<commit_message>
Added more to the tech document, including API Classes diagram
</commit_message>
<xml_diff>
--- a/doc/final-report/tech-writings.docx
+++ b/doc/final-report/tech-writings.docx
@@ -5,6 +5,10 @@
     <w:p>
       <w:pPr>
         <w:pStyle w:val="style1"/>
+        <w:numPr>
+          <w:ilvl w:val="0"/>
+          <w:numId w:val="1"/>
+        </w:numPr>
         <w:jc w:val="both"/>
         <w:spacing w:after="200" w:before="480"/>
       </w:pPr>
@@ -158,7 +162,7 @@
         <w:pStyle w:val="style3"/>
         <w:numPr>
           <w:ilvl w:val="2"/>
-          <w:numId w:val="3"/>
+          <w:numId w:val="2"/>
         </w:numPr>
         <w:jc w:val="both"/>
       </w:pPr>
@@ -215,7 +219,7 @@
         <w:pStyle w:val="style3"/>
         <w:numPr>
           <w:ilvl w:val="2"/>
-          <w:numId w:val="3"/>
+          <w:numId w:val="2"/>
         </w:numPr>
         <w:jc w:val="both"/>
       </w:pPr>
@@ -250,7 +254,7 @@
         <w:pStyle w:val="style3"/>
         <w:numPr>
           <w:ilvl w:val="2"/>
-          <w:numId w:val="3"/>
+          <w:numId w:val="2"/>
         </w:numPr>
         <w:jc w:val="both"/>
       </w:pPr>
@@ -296,7 +300,7 @@
         <w:pStyle w:val="style3"/>
         <w:numPr>
           <w:ilvl w:val="2"/>
-          <w:numId w:val="3"/>
+          <w:numId w:val="2"/>
         </w:numPr>
         <w:jc w:val="both"/>
       </w:pPr>
@@ -331,7 +335,7 @@
         <w:pStyle w:val="style3"/>
         <w:numPr>
           <w:ilvl w:val="2"/>
-          <w:numId w:val="3"/>
+          <w:numId w:val="2"/>
         </w:numPr>
         <w:jc w:val="both"/>
       </w:pPr>
@@ -397,7 +401,7 @@
         <w:pStyle w:val="style2"/>
         <w:numPr>
           <w:ilvl w:val="1"/>
-          <w:numId w:val="3"/>
+          <w:numId w:val="2"/>
         </w:numPr>
         <w:jc w:val="both"/>
       </w:pPr>
@@ -451,6 +455,10 @@
     <w:p>
       <w:pPr>
         <w:pStyle w:val="style1"/>
+        <w:numPr>
+          <w:ilvl w:val="0"/>
+          <w:numId w:val="1"/>
+        </w:numPr>
       </w:pPr>
       <w:r>
         <w:rPr/>
@@ -482,7 +490,7 @@
         <w:pStyle w:val="style2"/>
         <w:numPr>
           <w:ilvl w:val="1"/>
-          <w:numId w:val="3"/>
+          <w:numId w:val="2"/>
         </w:numPr>
         <w:jc w:val="both"/>
       </w:pPr>
@@ -516,7 +524,7 @@
         <w:pStyle w:val="style2"/>
         <w:numPr>
           <w:ilvl w:val="1"/>
-          <w:numId w:val="3"/>
+          <w:numId w:val="2"/>
         </w:numPr>
         <w:jc w:val="both"/>
       </w:pPr>
@@ -540,7 +548,7 @@
         <w:pStyle w:val="style3"/>
         <w:numPr>
           <w:ilvl w:val="2"/>
-          <w:numId w:val="3"/>
+          <w:numId w:val="2"/>
         </w:numPr>
       </w:pPr>
       <w:r>
@@ -643,7 +651,7 @@
         <w:pStyle w:val="style3"/>
         <w:numPr>
           <w:ilvl w:val="2"/>
-          <w:numId w:val="3"/>
+          <w:numId w:val="2"/>
         </w:numPr>
       </w:pPr>
       <w:r>
@@ -690,21 +698,116 @@
         <w:pStyle w:val="style3"/>
         <w:numPr>
           <w:ilvl w:val="2"/>
+          <w:numId w:val="2"/>
+        </w:numPr>
+      </w:pPr>
+      <w:r>
+        <w:rPr/>
+        <w:t>rooms/reset</w:t>
+      </w:r>
+    </w:p>
+    <w:p>
+      <w:pPr>
+        <w:pStyle w:val="style47"/>
+      </w:pPr>
+      <w:r>
+        <w:rPr/>
+        <w:t>Resets a given room/debate, deleting all current poll data and resetting the countdown to the original value (length of the period). Only the creator of the room or an administrator is able to perform this action.</w:t>
+      </w:r>
+    </w:p>
+    <w:p>
+      <w:pPr>
+        <w:pStyle w:val="style3"/>
+        <w:numPr>
+          <w:ilvl w:val="2"/>
+          <w:numId w:val="2"/>
+        </w:numPr>
+      </w:pPr>
+      <w:r>
+        <w:rPr/>
+        <w:t>rooms/end</w:t>
+      </w:r>
+    </w:p>
+    <w:p>
+      <w:pPr>
+        <w:pStyle w:val="style47"/>
+      </w:pPr>
+      <w:r>
+        <w:rPr/>
+        <w:t>Ends a given room/debate, thus removing it from the main list of debates. Again, only the creator of the room or an administrator is able to perform this action.</w:t>
+      </w:r>
+    </w:p>
+    <w:p>
+      <w:pPr>
+        <w:pStyle w:val="style47"/>
+      </w:pPr>
+      <w:r>
+        <w:rPr/>
+      </w:r>
+    </w:p>
+    <w:p>
+      <w:pPr>
+        <w:pStyle w:val="style3"/>
+        <w:numPr>
+          <w:ilvl w:val="2"/>
+          <w:numId w:val="2"/>
+        </w:numPr>
+      </w:pPr>
+      <w:r>
+        <w:rPr/>
+        <w:t>polling/get_info</w:t>
+      </w:r>
+    </w:p>
+    <w:p>
+      <w:pPr>
+        <w:pStyle w:val="style47"/>
+        <w:jc w:val="both"/>
+      </w:pPr>
+      <w:r>
+        <w:rPr/>
+        <w:t>Retrieves the information for the poll that is currently in use for a given room. Returns the following information:</w:t>
+      </w:r>
+    </w:p>
+    <w:p>
+      <w:pPr>
+        <w:pStyle w:val="style47"/>
+        <w:numPr>
+          <w:ilvl w:val="0"/>
           <w:numId w:val="3"/>
         </w:numPr>
-      </w:pPr>
-      <w:r>
-        <w:rPr/>
-        <w:t>rooms/reset</w:t>
-      </w:r>
-    </w:p>
-    <w:p>
-      <w:pPr>
-        <w:pStyle w:val="style47"/>
-      </w:pPr>
-      <w:r>
-        <w:rPr/>
-        <w:t>Resets a given room/debate, deleting all current poll data and resetting the countdown to the original value (length of the period). Only the creator of the room or an administrator is able to perform this action.</w:t>
+        <w:jc w:val="both"/>
+      </w:pPr>
+      <w:r>
+        <w:rPr/>
+        <w:t>number of votes</w:t>
+      </w:r>
+    </w:p>
+    <w:p>
+      <w:pPr>
+        <w:pStyle w:val="style47"/>
+        <w:numPr>
+          <w:ilvl w:val="0"/>
+          <w:numId w:val="3"/>
+        </w:numPr>
+        <w:jc w:val="both"/>
+      </w:pPr>
+      <w:r>
+        <w:rPr/>
+        <w:t>whether the current user has voted on the current poll or not</w:t>
+      </w:r>
+    </w:p>
+    <w:p>
+      <w:pPr>
+        <w:pStyle w:val="style47"/>
+        <w:numPr>
+          <w:ilvl w:val="0"/>
+          <w:numId w:val="3"/>
+        </w:numPr>
+        <w:jc w:val="both"/>
+      </w:pPr>
+      <w:r>
+        <w:rPr/>
+        <w:t>poll results so far (the number of votes for each possible choice)</w:t>
       </w:r>
     </w:p>
     <w:p>
@@ -712,540 +815,449 @@
         <w:pStyle w:val="style3"/>
         <w:numPr>
           <w:ilvl w:val="2"/>
-          <w:numId w:val="3"/>
-        </w:numPr>
-      </w:pPr>
-      <w:r>
-        <w:rPr/>
-        <w:t>rooms/end</w:t>
-      </w:r>
-    </w:p>
-    <w:p>
-      <w:pPr>
-        <w:pStyle w:val="style47"/>
-      </w:pPr>
-      <w:r>
-        <w:rPr/>
-        <w:t>Ends a given room/debate, thus removing it from the main list of debates. Again, only the creator of the room or an administrator is able to perform this action.</w:t>
-      </w:r>
-    </w:p>
-    <w:p>
-      <w:pPr>
-        <w:pStyle w:val="style47"/>
-      </w:pPr>
-      <w:r>
-        <w:rPr/>
-      </w:r>
-    </w:p>
-    <w:p>
-      <w:pPr>
-        <w:pStyle w:val="style3"/>
-        <w:numPr>
-          <w:ilvl w:val="2"/>
-          <w:numId w:val="3"/>
-        </w:numPr>
-      </w:pPr>
-      <w:r>
-        <w:rPr/>
-        <w:t>polling/get_info</w:t>
-      </w:r>
-    </w:p>
-    <w:p>
-      <w:pPr>
-        <w:pStyle w:val="style47"/>
-        <w:jc w:val="both"/>
-      </w:pPr>
-      <w:r>
-        <w:rPr/>
-        <w:t>Retrieves the information for the poll that is currently in use for a given room. Returns the following information:</w:t>
-      </w:r>
-    </w:p>
-    <w:p>
-      <w:pPr>
-        <w:pStyle w:val="style47"/>
+          <w:numId w:val="2"/>
+        </w:numPr>
+      </w:pPr>
+      <w:r>
+        <w:rPr/>
+        <w:t>polling/cast_vote</w:t>
+      </w:r>
+    </w:p>
+    <w:p>
+      <w:pPr>
+        <w:pStyle w:val="style47"/>
+      </w:pPr>
+      <w:r>
+        <w:rPr/>
+        <w:t>Casts a vote for a given choice in the current poll for a given room.</w:t>
+      </w:r>
+    </w:p>
+    <w:p>
+      <w:pPr>
+        <w:pStyle w:val="style47"/>
+      </w:pPr>
+      <w:r>
+        <w:rPr/>
+      </w:r>
+    </w:p>
+    <w:p>
+      <w:pPr>
+        <w:pStyle w:val="style2"/>
+        <w:numPr>
+          <w:ilvl w:val="1"/>
+          <w:numId w:val="2"/>
+        </w:numPr>
+      </w:pPr>
+      <w:r>
+        <w:rPr/>
+        <w:t>jQuery</w:t>
+      </w:r>
+    </w:p>
+    <w:p>
+      <w:pPr>
+        <w:pStyle w:val="style47"/>
+      </w:pPr>
+      <w:r>
+        <w:rPr/>
+        <w:t xml:space="preserve">In order to implement the complex front-end user interactions, such as asynchronous message receipt and vote casting, a lot of javascript was required. Therefore, it made sense to make use of a library in order to make the heavy-lifting much simpler. The library that seemed best suited to this task was </w:t>
+      </w:r>
+      <w:r>
+        <w:rPr>
+          <w:b/>
+        </w:rPr>
+        <w:t>jQuery</w:t>
+      </w:r>
+      <w:r>
+        <w:rPr/>
+        <w:t>, which is free and open source (and licensed under either the MIT license or the GPL).</w:t>
+      </w:r>
+    </w:p>
+    <w:p>
+      <w:pPr>
+        <w:pStyle w:val="style47"/>
+      </w:pPr>
+      <w:r>
+        <w:rPr/>
+        <w:t>There are alternatives to jQuery, such as mooTools, Prototype, and others. Rob has experience with jQuery however, and there are no obvious disadvantages to using it over one of the alternatives. In fact, it is the most popular Javascript framework on the internet</w:t>
+      </w:r>
+      <w:r>
+        <w:rPr>
+          <w:rStyle w:val="style42"/>
+        </w:rPr>
+        <w:footnoteReference w:id="2"/>
+      </w:r>
+      <w:r>
+        <w:rPr/>
+        <w:t>.</w:t>
+      </w:r>
+    </w:p>
+    <w:p>
+      <w:pPr>
+        <w:pStyle w:val="style47"/>
+      </w:pPr>
+      <w:r>
+        <w:rPr/>
+      </w:r>
+    </w:p>
+    <w:p>
+      <w:pPr>
+        <w:pStyle w:val="style1"/>
+        <w:numPr>
+          <w:ilvl w:val="0"/>
+          <w:numId w:val="1"/>
+        </w:numPr>
+      </w:pPr>
+      <w:r>
+        <w:rPr/>
+        <w:t>Django Design</w:t>
+      </w:r>
+    </w:p>
+    <w:p>
+      <w:pPr>
+        <w:pStyle w:val="style47"/>
+      </w:pPr>
+      <w:r>
+        <w:rPr/>
+        <w:t xml:space="preserve">When designing a Django project, the generally accepted method for development is to split the functionality into separate, loosely-coupled </w:t>
+      </w:r>
+      <w:r>
+        <w:rPr>
+          <w:i/>
+          <w:iCs/>
+        </w:rPr>
+        <w:t>applications</w:t>
+      </w:r>
+      <w:r>
+        <w:rPr/>
+        <w:t>, each of which could feasibly be installed into another Django project, and function correctly (given any dependencies that the app may have are satisfied). For our system, we divided the project up in the following way:</w:t>
+      </w:r>
+    </w:p>
+    <w:p>
+      <w:pPr>
+        <w:pStyle w:val="style2"/>
+        <w:numPr>
+          <w:ilvl w:val="1"/>
+          <w:numId w:val="2"/>
+        </w:numPr>
+      </w:pPr>
+      <w:r>
+        <w:rPr/>
+        <w:t>Rooms Application</w:t>
+      </w:r>
+    </w:p>
+    <w:p>
+      <w:pPr>
+        <w:pStyle w:val="style47"/>
+      </w:pPr>
+      <w:r>
+        <w:rPr/>
+        <w:t xml:space="preserve">The </w:t>
+      </w:r>
+      <w:r>
+        <w:rPr>
+          <w:i/>
+          <w:iCs/>
+        </w:rPr>
+        <w:t>rooms</w:t>
+      </w:r>
+      <w:r>
+        <w:rPr/>
+        <w:t xml:space="preserve"> application is where the core functionality of the system lies. Rooms contains the Room, Message and Membership models, and handles all aspects of the low-level chat-based system. Due to the way the rooms application works, it depends on the polling application, which is described in detail below. The </w:t>
+      </w:r>
+      <w:r>
+        <w:rPr>
+          <w:i/>
+          <w:iCs/>
+        </w:rPr>
+        <w:t>rooms</w:t>
+      </w:r>
+      <w:r>
+        <w:rPr/>
+        <w:t xml:space="preserve"> app has the following views:</w:t>
+      </w:r>
+    </w:p>
+    <w:p>
+      <w:pPr>
+        <w:pStyle w:val="style47"/>
+        <w:numPr>
+          <w:ilvl w:val="0"/>
+          <w:numId w:val="5"/>
+        </w:numPr>
+      </w:pPr>
+      <w:r>
+        <w:rPr/>
+        <w:t>conference_room</w:t>
+      </w:r>
+    </w:p>
+    <w:p>
+      <w:pPr>
+        <w:pStyle w:val="style47"/>
+        <w:numPr>
+          <w:ilvl w:val="1"/>
+          <w:numId w:val="5"/>
+        </w:numPr>
+      </w:pPr>
+      <w:r>
+        <w:rPr/>
+        <w:t>Displays the initial HTML for the conference room/debate screen, at which point the Javascript takes over to provide the end-user experience (as the page never refreshes)</w:t>
+      </w:r>
+    </w:p>
+    <w:p>
+      <w:pPr>
+        <w:pStyle w:val="style47"/>
+        <w:numPr>
+          <w:ilvl w:val="0"/>
+          <w:numId w:val="5"/>
+        </w:numPr>
+      </w:pPr>
+      <w:r>
+        <w:rPr/>
+        <w:t>leave</w:t>
+      </w:r>
+    </w:p>
+    <w:p>
+      <w:pPr>
+        <w:pStyle w:val="style47"/>
+        <w:numPr>
+          <w:ilvl w:val="1"/>
+          <w:numId w:val="5"/>
+        </w:numPr>
+      </w:pPr>
+      <w:r>
+        <w:rPr/>
+        <w:t>Allows a user to leave a conference room</w:t>
+      </w:r>
+    </w:p>
+    <w:p>
+      <w:pPr>
+        <w:pStyle w:val="style47"/>
+        <w:numPr>
+          <w:ilvl w:val="1"/>
+          <w:numId w:val="5"/>
+        </w:numPr>
+      </w:pPr>
+      <w:r>
+        <w:rPr/>
+        <w:t>Removes user from the “current members” of a room instantly</w:t>
+      </w:r>
+    </w:p>
+    <w:p>
+      <w:pPr>
+        <w:pStyle w:val="style47"/>
+        <w:numPr>
+          <w:ilvl w:val="0"/>
+          <w:numId w:val="5"/>
+        </w:numPr>
+      </w:pPr>
+      <w:r>
+        <w:rPr/>
+        <w:t>create_room</w:t>
+      </w:r>
+    </w:p>
+    <w:p>
+      <w:pPr>
+        <w:pStyle w:val="style47"/>
+        <w:numPr>
+          <w:ilvl w:val="1"/>
+          <w:numId w:val="5"/>
+        </w:numPr>
+      </w:pPr>
+      <w:r>
+        <w:rPr/>
+        <w:t>Allows a user to create a new conference room/debate</w:t>
+      </w:r>
+    </w:p>
+    <w:p>
+      <w:pPr>
+        <w:pStyle w:val="style47"/>
+        <w:numPr>
+          <w:ilvl w:val="1"/>
+          <w:numId w:val="5"/>
+        </w:numPr>
+      </w:pPr>
+      <w:r>
+        <w:rPr/>
+        <w:t>Presents the HTML form for creating a new room if the request method is GET</w:t>
+      </w:r>
+    </w:p>
+    <w:p>
+      <w:pPr>
+        <w:pStyle w:val="style47"/>
+        <w:numPr>
+          <w:ilvl w:val="1"/>
+          <w:numId w:val="5"/>
+        </w:numPr>
+      </w:pPr>
+      <w:r>
+        <w:rPr/>
+        <w:t>Parses the form data and returns errors/success redirect if the request method is POST</w:t>
+      </w:r>
+    </w:p>
+    <w:p>
+      <w:pPr>
+        <w:pStyle w:val="style47"/>
+      </w:pPr>
+      <w:r>
+        <w:rPr/>
+        <w:t xml:space="preserve">The </w:t>
+      </w:r>
+      <w:r>
+        <w:rPr>
+          <w:i/>
+          <w:iCs/>
+        </w:rPr>
+        <w:t>rooms</w:t>
+      </w:r>
+      <w:r>
+        <w:rPr/>
+        <w:t xml:space="preserve"> application depends on the </w:t>
+      </w:r>
+      <w:r>
+        <w:rPr>
+          <w:i/>
+          <w:iCs/>
+        </w:rPr>
+        <w:t>polling</w:t>
+      </w:r>
+      <w:r>
+        <w:rPr/>
+        <w:t xml:space="preserve"> application.</w:t>
+      </w:r>
+    </w:p>
+    <w:p>
+      <w:pPr>
+        <w:pStyle w:val="style2"/>
+        <w:numPr>
+          <w:ilvl w:val="1"/>
+          <w:numId w:val="2"/>
+        </w:numPr>
+      </w:pPr>
+      <w:r>
+        <w:rPr/>
+        <w:t>Polling Application</w:t>
+      </w:r>
+    </w:p>
+    <w:p>
+      <w:pPr>
+        <w:pStyle w:val="style47"/>
+      </w:pPr>
+      <w:r>
+        <w:rPr/>
+        <w:t xml:space="preserve">The </w:t>
+      </w:r>
+      <w:r>
+        <w:rPr>
+          <w:i/>
+          <w:iCs/>
+        </w:rPr>
+        <w:t>polling</w:t>
+      </w:r>
+      <w:r>
+        <w:rPr/>
+        <w:t xml:space="preserve"> application handles all aspects of the polling system, including casting votes and getting the results for a given room's poll. Therefore, the </w:t>
+      </w:r>
+      <w:r>
+        <w:rPr>
+          <w:i/>
+          <w:iCs/>
+        </w:rPr>
+        <w:t>polling</w:t>
+      </w:r>
+      <w:r>
+        <w:rPr/>
+        <w:t xml:space="preserve"> application depends on the </w:t>
+      </w:r>
+      <w:r>
+        <w:rPr>
+          <w:i/>
+          <w:iCs/>
+        </w:rPr>
+        <w:t>rooms</w:t>
+      </w:r>
+      <w:r>
+        <w:rPr/>
+        <w:t xml:space="preserve"> application. This app contains the </w:t>
+      </w:r>
+      <w:r>
+        <w:rPr>
+          <w:i/>
+          <w:iCs/>
+        </w:rPr>
+        <w:t>Question</w:t>
+      </w:r>
+      <w:r>
+        <w:rPr/>
+        <w:t xml:space="preserve">, </w:t>
+      </w:r>
+      <w:r>
+        <w:rPr>
+          <w:i/>
+          <w:iCs/>
+        </w:rPr>
+        <w:t>Poll</w:t>
+      </w:r>
+      <w:r>
+        <w:rPr/>
+        <w:t xml:space="preserve">, </w:t>
+      </w:r>
+      <w:r>
+        <w:rPr>
+          <w:i/>
+          <w:iCs/>
+        </w:rPr>
+        <w:t>Choice</w:t>
+      </w:r>
+      <w:r>
+        <w:rPr/>
+        <w:t xml:space="preserve"> and </w:t>
+      </w:r>
+      <w:r>
+        <w:rPr>
+          <w:i/>
+          <w:iCs/>
+        </w:rPr>
+        <w:t>Vote</w:t>
+      </w:r>
+      <w:r>
+        <w:rPr/>
+        <w:t xml:space="preserve"> models.</w:t>
+      </w:r>
+    </w:p>
+    <w:p>
+      <w:pPr>
+        <w:pStyle w:val="style47"/>
+      </w:pPr>
+      <w:r>
+        <w:rPr/>
+        <w:t xml:space="preserve">The </w:t>
+      </w:r>
+      <w:r>
+        <w:rPr>
+          <w:i/>
+          <w:iCs/>
+        </w:rPr>
+        <w:t>polling</w:t>
+      </w:r>
+      <w:r>
+        <w:rPr/>
+        <w:t xml:space="preserve"> application has no views in it's app folder. Instead, all functionality is exposed via. the API, which is explained in the next section.</w:t>
+      </w:r>
+    </w:p>
+    <w:p>
+      <w:pPr>
+        <w:pStyle w:val="style47"/>
+      </w:pPr>
+      <w:r>
+        <w:rPr/>
+      </w:r>
+    </w:p>
+    <w:p>
+      <w:pPr>
+        <w:pStyle w:val="style2"/>
         <w:numPr>
           <w:ilvl w:val="0"/>
           <w:numId w:val="2"/>
         </w:numPr>
-        <w:jc w:val="both"/>
-      </w:pPr>
-      <w:r>
-        <w:rPr/>
-        <w:t>number of votes</w:t>
-      </w:r>
-    </w:p>
-    <w:p>
-      <w:pPr>
-        <w:pStyle w:val="style47"/>
-        <w:numPr>
-          <w:ilvl w:val="0"/>
-          <w:numId w:val="2"/>
-        </w:numPr>
-        <w:jc w:val="both"/>
-      </w:pPr>
-      <w:r>
-        <w:rPr/>
-        <w:t>whether the current user has voted on the current poll or not</w:t>
-      </w:r>
-    </w:p>
-    <w:p>
-      <w:pPr>
-        <w:pStyle w:val="style47"/>
-        <w:numPr>
-          <w:ilvl w:val="0"/>
-          <w:numId w:val="2"/>
-        </w:numPr>
-        <w:jc w:val="both"/>
-      </w:pPr>
-      <w:r>
-        <w:rPr/>
-        <w:t>poll results so far (the number of votes for each possible choice)</w:t>
-      </w:r>
-    </w:p>
-    <w:p>
-      <w:pPr>
-        <w:pStyle w:val="style3"/>
-        <w:numPr>
-          <w:ilvl w:val="2"/>
-          <w:numId w:val="3"/>
-        </w:numPr>
-      </w:pPr>
-      <w:r>
-        <w:rPr/>
-        <w:t>polling/cast_vote</w:t>
-      </w:r>
-    </w:p>
-    <w:p>
-      <w:pPr>
-        <w:pStyle w:val="style47"/>
-      </w:pPr>
-      <w:r>
-        <w:rPr/>
-        <w:t>Casts a vote for a given choice in the current poll for a given room.</w:t>
-      </w:r>
-    </w:p>
-    <w:p>
-      <w:pPr>
-        <w:pStyle w:val="style47"/>
-      </w:pPr>
-      <w:r>
-        <w:rPr/>
-      </w:r>
-    </w:p>
-    <w:p>
-      <w:pPr>
-        <w:pStyle w:val="style2"/>
-        <w:numPr>
-          <w:ilvl w:val="1"/>
-          <w:numId w:val="3"/>
-        </w:numPr>
-      </w:pPr>
-      <w:r>
-        <w:rPr/>
-        <w:t>jQuery</w:t>
-      </w:r>
-    </w:p>
-    <w:p>
-      <w:pPr>
-        <w:pStyle w:val="style47"/>
-      </w:pPr>
-      <w:r>
-        <w:rPr/>
-        <w:t xml:space="preserve">In order to implement the complex front-end user interactions, such as asynchronous message receipt and vote casting, a lot of javascript was required. Therefore, it made sense to make use of a library in order to make the heavy-lifting much simpler. The library that seemed best suited to this task was </w:t>
-      </w:r>
-      <w:r>
-        <w:rPr>
-          <w:b/>
-        </w:rPr>
-        <w:t>jQuery</w:t>
-      </w:r>
-      <w:r>
-        <w:rPr/>
-        <w:t>, which is free and open source (and licensed under either the MIT license or the GPL).</w:t>
-      </w:r>
-    </w:p>
-    <w:p>
-      <w:pPr>
-        <w:pStyle w:val="style47"/>
-      </w:pPr>
-      <w:r>
-        <w:rPr/>
-        <w:t>There are alternatives to jQuery, such as mooTools, Prototype, and others. Rob has experience with jQuery however, and there are no obvious disadvantages to using it over one of the alternatives. In fact, it is the most popular Javascript framework on the internet</w:t>
-      </w:r>
-      <w:r>
-        <w:rPr>
-          <w:rStyle w:val="style42"/>
-        </w:rPr>
-        <w:footnoteReference w:id="2"/>
-      </w:r>
-      <w:r>
-        <w:rPr/>
-        <w:t>.</w:t>
-      </w:r>
-    </w:p>
-    <w:p>
-      <w:pPr>
-        <w:pStyle w:val="style47"/>
-      </w:pPr>
-      <w:r>
-        <w:rPr/>
-      </w:r>
-    </w:p>
-    <w:p>
-      <w:pPr>
-        <w:pStyle w:val="style1"/>
-      </w:pPr>
-      <w:r>
-        <w:rPr/>
-        <w:t>Django Design</w:t>
-      </w:r>
-    </w:p>
-    <w:p>
-      <w:pPr>
-        <w:pStyle w:val="style47"/>
-      </w:pPr>
-      <w:r>
-        <w:rPr/>
-        <w:t xml:space="preserve">When designing a Django project, the generally accepted method for development is to split the functionality into separate, loosely-coupled </w:t>
-      </w:r>
-      <w:r>
-        <w:rPr>
-          <w:i/>
-          <w:iCs/>
-        </w:rPr>
-        <w:t>applications</w:t>
-      </w:r>
-      <w:r>
-        <w:rPr/>
-        <w:t>, each of which could feasibly be installed into another Django project, and function correctly (given any dependencies that the app may have are satisfied). For our system, we divided the project up in the following way:</w:t>
-      </w:r>
-    </w:p>
-    <w:p>
-      <w:pPr>
-        <w:pStyle w:val="style2"/>
-        <w:numPr>
-          <w:ilvl w:val="1"/>
-          <w:numId w:val="3"/>
-        </w:numPr>
-      </w:pPr>
-      <w:r>
-        <w:rPr/>
-        <w:t>Rooms Application</w:t>
-      </w:r>
-    </w:p>
-    <w:p>
-      <w:pPr>
-        <w:pStyle w:val="style47"/>
-      </w:pPr>
-      <w:r>
-        <w:rPr/>
-        <w:t xml:space="preserve">The </w:t>
-      </w:r>
-      <w:r>
-        <w:rPr>
-          <w:i/>
-          <w:iCs/>
-        </w:rPr>
-        <w:t>rooms</w:t>
-      </w:r>
-      <w:r>
-        <w:rPr/>
-        <w:t xml:space="preserve"> application is where the core functionality of the system lies. Rooms contains the Room, Message and Membership models, and handles all aspects of the low-level chat-based system. The </w:t>
-      </w:r>
-      <w:r>
-        <w:rPr>
-          <w:i/>
-          <w:iCs/>
-        </w:rPr>
-        <w:t>rooms</w:t>
-      </w:r>
-      <w:r>
-        <w:rPr/>
-        <w:t xml:space="preserve"> app has the following views:</w:t>
-      </w:r>
-    </w:p>
-    <w:p>
-      <w:pPr>
-        <w:pStyle w:val="style47"/>
-        <w:numPr>
-          <w:ilvl w:val="0"/>
-          <w:numId w:val="5"/>
-        </w:numPr>
-      </w:pPr>
-      <w:r>
-        <w:rPr/>
-        <w:t>conference_room</w:t>
-      </w:r>
-    </w:p>
-    <w:p>
-      <w:pPr>
-        <w:pStyle w:val="style47"/>
-        <w:numPr>
-          <w:ilvl w:val="1"/>
-          <w:numId w:val="5"/>
-        </w:numPr>
-      </w:pPr>
-      <w:r>
-        <w:rPr/>
-        <w:t>Displays the initial HTML for the conference room/debate screen, at which point the Javascript takes over to provide the end-user experience (as the page never refreshes)</w:t>
-      </w:r>
-    </w:p>
-    <w:p>
-      <w:pPr>
-        <w:pStyle w:val="style47"/>
-        <w:numPr>
-          <w:ilvl w:val="0"/>
-          <w:numId w:val="5"/>
-        </w:numPr>
-      </w:pPr>
-      <w:r>
-        <w:rPr/>
-        <w:t>leave</w:t>
-      </w:r>
-    </w:p>
-    <w:p>
-      <w:pPr>
-        <w:pStyle w:val="style47"/>
-        <w:numPr>
-          <w:ilvl w:val="1"/>
-          <w:numId w:val="5"/>
-        </w:numPr>
-      </w:pPr>
-      <w:r>
-        <w:rPr/>
-        <w:t>Allows a user to leave a conference room</w:t>
-      </w:r>
-    </w:p>
-    <w:p>
-      <w:pPr>
-        <w:pStyle w:val="style47"/>
-        <w:numPr>
-          <w:ilvl w:val="1"/>
-          <w:numId w:val="5"/>
-        </w:numPr>
-      </w:pPr>
-      <w:r>
-        <w:rPr/>
-        <w:t>Removes user from the “current members” of a room instantly</w:t>
-      </w:r>
-    </w:p>
-    <w:p>
-      <w:pPr>
-        <w:pStyle w:val="style47"/>
-        <w:numPr>
-          <w:ilvl w:val="0"/>
-          <w:numId w:val="5"/>
-        </w:numPr>
-      </w:pPr>
-      <w:r>
-        <w:rPr/>
-        <w:t>create_room</w:t>
-      </w:r>
-    </w:p>
-    <w:p>
-      <w:pPr>
-        <w:pStyle w:val="style47"/>
-        <w:numPr>
-          <w:ilvl w:val="1"/>
-          <w:numId w:val="5"/>
-        </w:numPr>
-      </w:pPr>
-      <w:r>
-        <w:rPr/>
-        <w:t>Allows a user to create a new conference room/debate</w:t>
-      </w:r>
-    </w:p>
-    <w:p>
-      <w:pPr>
-        <w:pStyle w:val="style47"/>
-        <w:numPr>
-          <w:ilvl w:val="1"/>
-          <w:numId w:val="5"/>
-        </w:numPr>
-      </w:pPr>
-      <w:r>
-        <w:rPr/>
-        <w:t>Presents the HTML form for creating a new room if the request method is GET</w:t>
-      </w:r>
-    </w:p>
-    <w:p>
-      <w:pPr>
-        <w:pStyle w:val="style47"/>
-        <w:numPr>
-          <w:ilvl w:val="1"/>
-          <w:numId w:val="5"/>
-        </w:numPr>
-      </w:pPr>
-      <w:r>
-        <w:rPr/>
-        <w:t>Parses the form data and returns errors/success redirect if the request method is POST</w:t>
-      </w:r>
-    </w:p>
-    <w:p>
-      <w:pPr>
-        <w:pStyle w:val="style47"/>
-      </w:pPr>
-      <w:r>
-        <w:rPr/>
-        <w:t xml:space="preserve">The </w:t>
-      </w:r>
-      <w:r>
-        <w:rPr>
-          <w:i/>
-          <w:iCs/>
-        </w:rPr>
-        <w:t>rooms</w:t>
-      </w:r>
-      <w:r>
-        <w:rPr/>
-        <w:t xml:space="preserve"> application depends on the </w:t>
-      </w:r>
-      <w:r>
-        <w:rPr>
-          <w:i/>
-          <w:iCs/>
-        </w:rPr>
-        <w:t>polling</w:t>
-      </w:r>
-      <w:r>
-        <w:rPr/>
-        <w:t xml:space="preserve"> application.</w:t>
-      </w:r>
-    </w:p>
-    <w:p>
-      <w:pPr>
-        <w:pStyle w:val="style2"/>
-        <w:numPr>
-          <w:ilvl w:val="1"/>
-          <w:numId w:val="3"/>
-        </w:numPr>
-      </w:pPr>
-      <w:r>
-        <w:rPr/>
-        <w:t>Polling Application</w:t>
-      </w:r>
-    </w:p>
-    <w:p>
-      <w:pPr>
-        <w:pStyle w:val="style47"/>
-      </w:pPr>
-      <w:r>
-        <w:rPr/>
-        <w:t xml:space="preserve">The </w:t>
-      </w:r>
-      <w:r>
-        <w:rPr>
-          <w:i/>
-          <w:iCs/>
-        </w:rPr>
-        <w:t>polling</w:t>
-      </w:r>
-      <w:r>
-        <w:rPr/>
-        <w:t xml:space="preserve"> application handles all aspects of the polling system, including casting votes and getting the results for a given room's poll. Therefore, the </w:t>
-      </w:r>
-      <w:r>
-        <w:rPr>
-          <w:i/>
-          <w:iCs/>
-        </w:rPr>
-        <w:t>polling</w:t>
-      </w:r>
-      <w:r>
-        <w:rPr/>
-        <w:t xml:space="preserve"> application depends on the </w:t>
-      </w:r>
-      <w:r>
-        <w:rPr>
-          <w:i/>
-          <w:iCs/>
-        </w:rPr>
-        <w:t>rooms</w:t>
-      </w:r>
-      <w:r>
-        <w:rPr/>
-        <w:t xml:space="preserve"> application. This app contains the </w:t>
-      </w:r>
-      <w:r>
-        <w:rPr>
-          <w:i/>
-          <w:iCs/>
-        </w:rPr>
-        <w:t>Question</w:t>
-      </w:r>
-      <w:r>
-        <w:rPr/>
-        <w:t xml:space="preserve">, </w:t>
-      </w:r>
-      <w:r>
-        <w:rPr>
-          <w:i/>
-          <w:iCs/>
-        </w:rPr>
-        <w:t>Poll</w:t>
-      </w:r>
-      <w:r>
-        <w:rPr/>
-        <w:t xml:space="preserve">, </w:t>
-      </w:r>
-      <w:r>
-        <w:rPr>
-          <w:i/>
-          <w:iCs/>
-        </w:rPr>
-        <w:t>Choice</w:t>
-      </w:r>
-      <w:r>
-        <w:rPr/>
-        <w:t xml:space="preserve"> and </w:t>
-      </w:r>
-      <w:r>
-        <w:rPr>
-          <w:i/>
-          <w:iCs/>
-        </w:rPr>
-        <w:t>Vote</w:t>
-      </w:r>
-      <w:r>
-        <w:rPr/>
-        <w:t xml:space="preserve"> models.</w:t>
-      </w:r>
-    </w:p>
-    <w:p>
-      <w:pPr>
-        <w:pStyle w:val="style47"/>
-      </w:pPr>
-      <w:r>
-        <w:rPr/>
-        <w:t xml:space="preserve">The </w:t>
-      </w:r>
-      <w:r>
-        <w:rPr>
-          <w:i/>
-          <w:iCs/>
-        </w:rPr>
-        <w:t>polling</w:t>
-      </w:r>
-      <w:r>
-        <w:rPr/>
-        <w:t xml:space="preserve"> application has no views in it's app folder. Instead, all functionality is exposed via. the API, which is explained in the next section.</w:t>
-      </w:r>
-    </w:p>
-    <w:p>
-      <w:pPr>
-        <w:pStyle w:val="style47"/>
-      </w:pPr>
-      <w:r>
-        <w:rPr/>
-      </w:r>
-    </w:p>
-    <w:p>
-      <w:pPr>
-        <w:pStyle w:val="style2"/>
-        <w:numPr>
-          <w:ilvl w:val="0"/>
-          <w:numId w:val="3"/>
-        </w:numPr>
       </w:pPr>
       <w:r>
         <w:rPr/>
@@ -1400,6 +1412,7 @@
     <w:p>
       <w:pPr>
         <w:pStyle w:val="style47"/>
+        <w:jc w:val="center"/>
         <w:spacing w:after="120" w:before="0"/>
       </w:pPr>
       <w:r>
@@ -1451,6 +1464,168 @@
         </w:drawing>
       </w:r>
     </w:p>
+    <w:p>
+      <w:pPr>
+        <w:pStyle w:val="style47"/>
+        <w:jc w:val="left"/>
+        <w:spacing w:after="120" w:before="0"/>
+      </w:pPr>
+      <w:r>
+        <w:rPr/>
+      </w:r>
+    </w:p>
+    <w:p>
+      <w:pPr>
+        <w:pStyle w:val="style47"/>
+        <w:jc w:val="left"/>
+        <w:spacing w:after="120" w:before="0"/>
+      </w:pPr>
+      <w:r>
+        <w:rPr/>
+        <w:t xml:space="preserve">Alternatively, the Django project could have been designed by incorporating the API code into the relevant application to which it belongs. For example, the rooms API views could have been included inside the </w:t>
+      </w:r>
+      <w:r>
+        <w:rPr>
+          <w:i/>
+          <w:iCs/>
+        </w:rPr>
+        <w:t>rooms</w:t>
+      </w:r>
+      <w:r>
+        <w:rPr>
+          <w:i w:val="off"/>
+          <w:iCs w:val="off"/>
+        </w:rPr>
+        <w:t xml:space="preserve"> application, and similarly for the </w:t>
+      </w:r>
+      <w:r>
+        <w:rPr>
+          <w:i/>
+          <w:iCs/>
+        </w:rPr>
+        <w:t>polls</w:t>
+      </w:r>
+      <w:r>
+        <w:rPr>
+          <w:i w:val="off"/>
+          <w:iCs w:val="off"/>
+        </w:rPr>
+        <w:t xml:space="preserve"> application.</w:t>
+      </w:r>
+    </w:p>
+    <w:p>
+      <w:pPr>
+        <w:pStyle w:val="style47"/>
+        <w:jc w:val="left"/>
+        <w:spacing w:after="120" w:before="0"/>
+      </w:pPr>
+      <w:r>
+        <w:rPr/>
+      </w:r>
+    </w:p>
+    <w:p>
+      <w:pPr>
+        <w:pStyle w:val="style47"/>
+        <w:jc w:val="left"/>
+        <w:spacing w:after="120" w:before="0"/>
+      </w:pPr>
+      <w:r>
+        <w:rPr>
+          <w:i w:val="off"/>
+          <w:iCs w:val="off"/>
+        </w:rPr>
+        <w:t>This, however, would mean that the code that is common to the API views (the APIView and APIAuthView base classes) would have to either be rewritten, or placed in a central location, resulting in a similar layout in the end (as rewriting code is obviously not optimal).</w:t>
+      </w:r>
+    </w:p>
+    <w:p>
+      <w:pPr>
+        <w:pStyle w:val="style47"/>
+        <w:jc w:val="left"/>
+        <w:spacing w:after="120" w:before="0"/>
+      </w:pPr>
+      <w:r>
+        <w:rPr/>
+      </w:r>
+    </w:p>
+    <w:p>
+      <w:pPr>
+        <w:pStyle w:val="style47"/>
+        <w:jc w:val="left"/>
+        <w:spacing w:after="120" w:before="0"/>
+      </w:pPr>
+      <w:r>
+        <w:rPr>
+          <w:i w:val="off"/>
+          <w:iCs w:val="off"/>
+        </w:rPr>
+        <w:t>The structure of the API application's views can be represented by the following diagram:</w:t>
+      </w:r>
+    </w:p>
+    <w:p>
+      <w:pPr>
+        <w:pStyle w:val="style47"/>
+        <w:jc w:val="left"/>
+        <w:spacing w:after="120" w:before="0"/>
+      </w:pPr>
+      <w:r>
+        <w:rPr/>
+      </w:r>
+    </w:p>
+    <w:p>
+      <w:pPr>
+        <w:pStyle w:val="style47"/>
+        <w:jc w:val="left"/>
+        <w:spacing w:after="120" w:before="0"/>
+      </w:pPr>
+      <w:r>
+        <w:rPr/>
+        <w:drawing>
+          <wp:inline distB="0" distL="0" distR="0" distT="0">
+            <wp:extent cx="5928995" cy="4469130"/>
+            <wp:effectExtent b="0" l="0" r="0" t="0"/>
+            <wp:docPr descr="A description..." id="1" name="Picture"/>
+            <wp:cNvGraphicFramePr>
+              <a:graphicFrameLocks xmlns:a="http://schemas.openxmlformats.org/drawingml/2006/main" noChangeAspect="1"/>
+            </wp:cNvGraphicFramePr>
+            <a:graphic xmlns:a="http://schemas.openxmlformats.org/drawingml/2006/main">
+              <a:graphicData uri="http://schemas.openxmlformats.org/drawingml/2006/picture">
+                <pic:pic xmlns:pic="http://schemas.openxmlformats.org/drawingml/2006/picture">
+                  <pic:nvPicPr>
+                    <pic:cNvPr descr="A description..." id="0" name="Picture"/>
+                    <pic:cNvPicPr>
+                      <a:picLocks noChangeArrowheads="1" noChangeAspect="1"/>
+                    </pic:cNvPicPr>
+                  </pic:nvPicPr>
+                  <pic:blipFill>
+                    <a:blip r:embed="rId4"/>
+                    <a:srcRect/>
+                    <a:stretch>
+                      <a:fillRect/>
+                    </a:stretch>
+                  </pic:blipFill>
+                  <pic:spPr bwMode="auto">
+                    <a:xfrm>
+                      <a:off x="0" y="0"/>
+                      <a:ext cx="5928995" cy="4469130"/>
+                    </a:xfrm>
+                    <a:prstGeom prst="rect">
+                      <a:avLst/>
+                    </a:prstGeom>
+                    <a:noFill/>
+                    <a:ln w="9525">
+                      <a:noFill/>
+                      <a:miter lim="800000"/>
+                      <a:headEnd/>
+                      <a:tailEnd/>
+                    </a:ln>
+                  </pic:spPr>
+                </pic:pic>
+              </a:graphicData>
+            </a:graphic>
+          </wp:inline>
+        </w:drawing>
+      </w:r>
+    </w:p>
     <w:sectPr>
       <w:formProt w:val="off"/>
       <w:pgSz w:h="16837" w:w="11905"/>
@@ -1506,6 +1681,14 @@
         <w:rPr/>
       </w:r>
     </w:p>
+    <w:p>
+      <w:pPr>
+        <w:pStyle w:val="style61"/>
+      </w:pPr>
+      <w:r>
+        <w:rPr/>
+      </w:r>
+    </w:p>
   </w:footnote>
 </w:footnotes>
 </file>
@@ -1515,81 +1698,81 @@
   <w:abstractNum w:abstractNumId="1">
     <w:lvl w:ilvl="0">
       <w:start w:val="1"/>
-      <w:numFmt w:val="none"/>
-      <w:lvlJc w:val="left"/>
-      <w:lvlText w:val=""/>
+      <w:numFmt w:val="decimal"/>
+      <w:lvlJc w:val="left"/>
+      <w:lvlText w:val="%1"/>
       <w:pPr>
         <w:ind w:hanging="432" w:left="432"/>
       </w:pPr>
     </w:lvl>
     <w:lvl w:ilvl="1">
       <w:start w:val="1"/>
-      <w:numFmt w:val="none"/>
-      <w:lvlJc w:val="left"/>
-      <w:lvlText w:val=""/>
+      <w:numFmt w:val="decimal"/>
+      <w:lvlJc w:val="left"/>
+      <w:lvlText w:val="%2"/>
       <w:pPr>
         <w:ind w:hanging="576" w:left="576"/>
       </w:pPr>
     </w:lvl>
     <w:lvl w:ilvl="2">
       <w:start w:val="1"/>
-      <w:numFmt w:val="none"/>
-      <w:lvlJc w:val="left"/>
-      <w:lvlText w:val=""/>
+      <w:numFmt w:val="decimal"/>
+      <w:lvlJc w:val="left"/>
+      <w:lvlText w:val="%3"/>
       <w:pPr>
         <w:ind w:hanging="720" w:left="720"/>
       </w:pPr>
     </w:lvl>
     <w:lvl w:ilvl="3">
       <w:start w:val="1"/>
-      <w:numFmt w:val="none"/>
-      <w:lvlJc w:val="left"/>
-      <w:lvlText w:val=""/>
+      <w:numFmt w:val="decimal"/>
+      <w:lvlJc w:val="left"/>
+      <w:lvlText w:val="%4"/>
       <w:pPr>
         <w:ind w:hanging="864" w:left="864"/>
       </w:pPr>
     </w:lvl>
     <w:lvl w:ilvl="4">
       <w:start w:val="1"/>
-      <w:numFmt w:val="none"/>
-      <w:lvlJc w:val="left"/>
-      <w:lvlText w:val=""/>
+      <w:numFmt w:val="decimal"/>
+      <w:lvlJc w:val="left"/>
+      <w:lvlText w:val="%5"/>
       <w:pPr>
         <w:ind w:hanging="1008" w:left="1008"/>
       </w:pPr>
     </w:lvl>
     <w:lvl w:ilvl="5">
       <w:start w:val="1"/>
-      <w:numFmt w:val="none"/>
-      <w:lvlJc w:val="left"/>
-      <w:lvlText w:val=""/>
+      <w:numFmt w:val="decimal"/>
+      <w:lvlJc w:val="left"/>
+      <w:lvlText w:val="%6"/>
       <w:pPr>
         <w:ind w:hanging="1152" w:left="1152"/>
       </w:pPr>
     </w:lvl>
     <w:lvl w:ilvl="6">
       <w:start w:val="1"/>
-      <w:numFmt w:val="none"/>
-      <w:lvlJc w:val="left"/>
-      <w:lvlText w:val=""/>
+      <w:numFmt w:val="decimal"/>
+      <w:lvlJc w:val="left"/>
+      <w:lvlText w:val="%7"/>
       <w:pPr>
         <w:ind w:hanging="1296" w:left="1296"/>
       </w:pPr>
     </w:lvl>
     <w:lvl w:ilvl="7">
       <w:start w:val="1"/>
-      <w:numFmt w:val="none"/>
-      <w:lvlJc w:val="left"/>
-      <w:lvlText w:val=""/>
+      <w:numFmt w:val="decimal"/>
+      <w:lvlJc w:val="left"/>
+      <w:lvlText w:val="%8"/>
       <w:pPr>
         <w:ind w:hanging="1440" w:left="1440"/>
       </w:pPr>
     </w:lvl>
     <w:lvl w:ilvl="8">
       <w:start w:val="1"/>
-      <w:numFmt w:val="none"/>
-      <w:lvlJc w:val="left"/>
-      <w:lvlText w:val=""/>
+      <w:numFmt w:val="decimal"/>
+      <w:lvlJc w:val="left"/>
+      <w:lvlText w:val="%9"/>
       <w:pPr>
         <w:ind w:hanging="1584" w:left="1584"/>
       </w:pPr>
@@ -1598,6 +1781,89 @@
   <w:abstractNum w:abstractNumId="2">
     <w:lvl w:ilvl="0">
       <w:start w:val="1"/>
+      <w:numFmt w:val="decimal"/>
+      <w:lvlJc w:val="left"/>
+      <w:lvlText w:val="%1"/>
+      <w:pPr>
+        <w:ind w:hanging="432" w:left="432"/>
+      </w:pPr>
+    </w:lvl>
+    <w:lvl w:ilvl="1">
+      <w:start w:val="1"/>
+      <w:numFmt w:val="decimal"/>
+      <w:lvlJc w:val="left"/>
+      <w:lvlText w:val="%2"/>
+      <w:pPr>
+        <w:ind w:hanging="576" w:left="576"/>
+      </w:pPr>
+    </w:lvl>
+    <w:lvl w:ilvl="2">
+      <w:start w:val="1"/>
+      <w:numFmt w:val="decimal"/>
+      <w:lvlJc w:val="left"/>
+      <w:lvlText w:val="%3"/>
+      <w:pPr>
+        <w:ind w:hanging="720" w:left="720"/>
+      </w:pPr>
+    </w:lvl>
+    <w:lvl w:ilvl="3">
+      <w:start w:val="1"/>
+      <w:numFmt w:val="decimal"/>
+      <w:lvlJc w:val="left"/>
+      <w:lvlText w:val="%4"/>
+      <w:pPr>
+        <w:ind w:hanging="864" w:left="864"/>
+      </w:pPr>
+    </w:lvl>
+    <w:lvl w:ilvl="4">
+      <w:start w:val="1"/>
+      <w:numFmt w:val="decimal"/>
+      <w:lvlJc w:val="left"/>
+      <w:lvlText w:val="%5"/>
+      <w:pPr>
+        <w:ind w:hanging="1008" w:left="1008"/>
+      </w:pPr>
+    </w:lvl>
+    <w:lvl w:ilvl="5">
+      <w:start w:val="1"/>
+      <w:numFmt w:val="decimal"/>
+      <w:lvlJc w:val="left"/>
+      <w:lvlText w:val="%6"/>
+      <w:pPr>
+        <w:ind w:hanging="1152" w:left="1152"/>
+      </w:pPr>
+    </w:lvl>
+    <w:lvl w:ilvl="6">
+      <w:start w:val="1"/>
+      <w:numFmt w:val="decimal"/>
+      <w:lvlJc w:val="left"/>
+      <w:lvlText w:val="%7"/>
+      <w:pPr>
+        <w:ind w:hanging="1296" w:left="1296"/>
+      </w:pPr>
+    </w:lvl>
+    <w:lvl w:ilvl="7">
+      <w:start w:val="1"/>
+      <w:numFmt w:val="decimal"/>
+      <w:lvlJc w:val="left"/>
+      <w:lvlText w:val="%8"/>
+      <w:pPr>
+        <w:ind w:hanging="1440" w:left="1440"/>
+      </w:pPr>
+    </w:lvl>
+    <w:lvl w:ilvl="8">
+      <w:start w:val="1"/>
+      <w:numFmt w:val="decimal"/>
+      <w:lvlJc w:val="left"/>
+      <w:lvlText w:val="%9"/>
+      <w:pPr>
+        <w:ind w:hanging="1584" w:left="1584"/>
+      </w:pPr>
+    </w:lvl>
+  </w:abstractNum>
+  <w:abstractNum w:abstractNumId="3">
+    <w:lvl w:ilvl="0">
+      <w:start w:val="1"/>
       <w:numFmt w:val="bullet"/>
       <w:lvlJc w:val="left"/>
       <w:lvlText w:val=""/>
@@ -1703,89 +1969,6 @@
       <w:rPr>
         <w:rFonts w:ascii="Symbol" w:cs="Symbol" w:hAnsi="Symbol" w:hint="default"/>
       </w:rPr>
-    </w:lvl>
-  </w:abstractNum>
-  <w:abstractNum w:abstractNumId="3">
-    <w:lvl w:ilvl="0">
-      <w:start w:val="1"/>
-      <w:numFmt w:val="decimal"/>
-      <w:lvlJc w:val="left"/>
-      <w:lvlText w:val="%1"/>
-      <w:pPr>
-        <w:ind w:hanging="432" w:left="432"/>
-      </w:pPr>
-    </w:lvl>
-    <w:lvl w:ilvl="1">
-      <w:start w:val="1"/>
-      <w:numFmt w:val="decimal"/>
-      <w:lvlJc w:val="left"/>
-      <w:lvlText w:val="%2"/>
-      <w:pPr>
-        <w:ind w:hanging="576" w:left="576"/>
-      </w:pPr>
-    </w:lvl>
-    <w:lvl w:ilvl="2">
-      <w:start w:val="1"/>
-      <w:numFmt w:val="decimal"/>
-      <w:lvlJc w:val="left"/>
-      <w:lvlText w:val="%3"/>
-      <w:pPr>
-        <w:ind w:hanging="720" w:left="720"/>
-      </w:pPr>
-    </w:lvl>
-    <w:lvl w:ilvl="3">
-      <w:start w:val="1"/>
-      <w:numFmt w:val="decimal"/>
-      <w:lvlJc w:val="left"/>
-      <w:lvlText w:val="%4"/>
-      <w:pPr>
-        <w:ind w:hanging="864" w:left="864"/>
-      </w:pPr>
-    </w:lvl>
-    <w:lvl w:ilvl="4">
-      <w:start w:val="1"/>
-      <w:numFmt w:val="decimal"/>
-      <w:lvlJc w:val="left"/>
-      <w:lvlText w:val="%5"/>
-      <w:pPr>
-        <w:ind w:hanging="1008" w:left="1008"/>
-      </w:pPr>
-    </w:lvl>
-    <w:lvl w:ilvl="5">
-      <w:start w:val="1"/>
-      <w:numFmt w:val="decimal"/>
-      <w:lvlJc w:val="left"/>
-      <w:lvlText w:val="%6"/>
-      <w:pPr>
-        <w:ind w:hanging="1152" w:left="1152"/>
-      </w:pPr>
-    </w:lvl>
-    <w:lvl w:ilvl="6">
-      <w:start w:val="1"/>
-      <w:numFmt w:val="decimal"/>
-      <w:lvlJc w:val="left"/>
-      <w:lvlText w:val="%7"/>
-      <w:pPr>
-        <w:ind w:hanging="1296" w:left="1296"/>
-      </w:pPr>
-    </w:lvl>
-    <w:lvl w:ilvl="7">
-      <w:start w:val="1"/>
-      <w:numFmt w:val="decimal"/>
-      <w:lvlJc w:val="left"/>
-      <w:lvlText w:val="%8"/>
-      <w:pPr>
-        <w:ind w:hanging="1440" w:left="1440"/>
-      </w:pPr>
-    </w:lvl>
-    <w:lvl w:ilvl="8">
-      <w:start w:val="1"/>
-      <w:numFmt w:val="decimal"/>
-      <w:lvlJc w:val="left"/>
-      <w:lvlText w:val="%9"/>
-      <w:pPr>
-        <w:ind w:hanging="1584" w:left="1584"/>
-      </w:pPr>
     </w:lvl>
   </w:abstractNum>
   <w:abstractNum w:abstractNumId="4">
@@ -2038,7 +2221,7 @@
         <w:tab w:leader="none" w:pos="709" w:val="left"/>
       </w:tabs>
       <w:suppressAutoHyphens w:val="true"/>
-      <w:overflowPunct w:val="false"/>
+      <w:overflowPunct w:val="true"/>
       <w:spacing w:after="0" w:before="0" w:line="200" w:lineRule="atLeast"/>
     </w:pPr>
     <w:rPr>
@@ -2054,6 +2237,11 @@
     <w:basedOn w:val="style0"/>
     <w:next w:val="style47"/>
     <w:pPr>
+      <w:outlineLvl w:val="0"/>
+      <w:numPr>
+        <w:ilvl w:val="0"/>
+        <w:numId w:val="1"/>
+      </w:numPr>
       <w:keepNext/>
       <w:spacing w:after="200" w:before="480"/>
     </w:pPr>
@@ -2546,14 +2734,14 @@
         <w:tab w:leader="none" w:pos="709" w:val="left"/>
       </w:tabs>
       <w:suppressAutoHyphens w:val="true"/>
-      <w:spacing w:after="200" w:before="0" w:line="276" w:lineRule="atLeast"/>
+      <w:spacing w:after="0" w:before="0" w:line="200" w:lineRule="atLeast"/>
     </w:pPr>
     <w:rPr>
       <w:color w:val="auto"/>
-      <w:sz w:val="22"/>
-      <w:szCs w:val="22"/>
-      <w:rFonts w:ascii="Calibri" w:cs="" w:eastAsia="DejaVu Sans" w:hAnsi="Calibri"/>
-      <w:lang w:bidi="ar-SA" w:eastAsia="en-GB" w:val="en-GB"/>
+      <w:sz w:val="24"/>
+      <w:szCs w:val="24"/>
+      <w:rFonts w:ascii="Times New Roman" w:cs="Arial" w:eastAsia="Arial" w:hAnsi="Times New Roman"/>
+      <w:lang w:bidi="en-GB" w:eastAsia="en-GB" w:val="en-GB"/>
     </w:rPr>
   </w:style>
   <w:style w:styleId="style56" w:type="paragraph">
@@ -2582,6 +2770,8 @@
     <w:basedOn w:val="style1"/>
     <w:next w:val="style59"/>
     <w:pPr>
+      <w:outlineLvl w:val="9"/>
+      <w:ind w:hanging="0" w:left="0" w:right="0"/>
       <w:suppressLineNumbers/>
     </w:pPr>
     <w:rPr>

</xml_diff>